<commit_message>
Updating templates to be linked to the assessment
</commit_message>
<xml_diff>
--- a/private/assessments/ODM2024.docx
+++ b/private/assessments/ODM2024.docx
@@ -12,7 +12,7 @@
           <w:noProof/>
         </w:rPr>
         <w:drawing>
-          <wp:anchor distT="0" distB="0" distL="114300" distR="114300" simplePos="0" relativeHeight="251663360" behindDoc="1" locked="0" layoutInCell="1" allowOverlap="1" wp14:anchorId="102DCE7E" wp14:editId="7CF77FAD">
+          <wp:anchor distT="0" distB="0" distL="114300" distR="114300" simplePos="0" relativeHeight="251663360" behindDoc="1" locked="0" layoutInCell="1" allowOverlap="1" wp14:anchorId="102DCE7E" wp14:editId="591F2761">
             <wp:simplePos x="0" y="0"/>
             <wp:positionH relativeFrom="page">
               <wp:align>left</wp:align>
@@ -129,12 +129,14 @@
       <w:pPr>
         <w:ind w:left="2410"/>
         <w:rPr>
+          <w:color w:val="FFFFFF" w:themeColor="background1"/>
           <w:sz w:val="60"/>
           <w:szCs w:val="60"/>
         </w:rPr>
       </w:pPr>
       <w:r>
         <w:rPr>
+          <w:color w:val="FFFFFF" w:themeColor="background1"/>
           <w:sz w:val="60"/>
           <w:szCs w:val="60"/>
         </w:rPr>
@@ -143,6 +145,7 @@
       <w:proofErr w:type="spellStart"/>
       <w:r>
         <w:rPr>
+          <w:color w:val="FFFFFF" w:themeColor="background1"/>
           <w:sz w:val="60"/>
           <w:szCs w:val="60"/>
         </w:rPr>
@@ -150,6 +153,7 @@
       </w:r>
       <w:r>
         <w:rPr>
+          <w:color w:val="FFFFFF" w:themeColor="background1"/>
           <w:sz w:val="60"/>
           <w:szCs w:val="60"/>
         </w:rPr>
@@ -157,6 +161,7 @@
       </w:r>
       <w:r>
         <w:rPr>
+          <w:color w:val="FFFFFF" w:themeColor="background1"/>
           <w:sz w:val="60"/>
           <w:szCs w:val="60"/>
         </w:rPr>
@@ -165,6 +170,7 @@
       <w:proofErr w:type="spellEnd"/>
       <w:r>
         <w:rPr>
+          <w:color w:val="FFFFFF" w:themeColor="background1"/>
           <w:sz w:val="60"/>
           <w:szCs w:val="60"/>
         </w:rPr>
@@ -174,11 +180,17 @@
     <w:p>
       <w:pPr>
         <w:ind w:left="2410"/>
+        <w:rPr>
+          <w:color w:val="FFFFFF" w:themeColor="background1"/>
+        </w:rPr>
       </w:pPr>
     </w:p>
     <w:p>
       <w:pPr>
         <w:ind w:left="2410"/>
+        <w:rPr>
+          <w:color w:val="FFFFFF" w:themeColor="background1"/>
+        </w:rPr>
       </w:pPr>
     </w:p>
     <w:p>
@@ -187,11 +199,13 @@
         <w:ind w:left="2410" w:right="0"/>
         <w:textDirection w:val="btLr"/>
         <w:rPr>
+          <w:color w:val="FFFFFF" w:themeColor="background1"/>
           <w:sz w:val="24"/>
         </w:rPr>
       </w:pPr>
       <w:r>
         <w:rPr>
+          <w:color w:val="FFFFFF" w:themeColor="background1"/>
           <w:sz w:val="24"/>
         </w:rPr>
         <w:t>Open Data Maturity Assessment</w:t>
@@ -202,6 +216,9 @@
         <w:spacing w:after="0" w:line="240" w:lineRule="auto"/>
         <w:ind w:left="2410" w:right="0"/>
         <w:textDirection w:val="btLr"/>
+        <w:rPr>
+          <w:color w:val="FFFFFF" w:themeColor="background1"/>
+        </w:rPr>
       </w:pPr>
     </w:p>
     <w:p>
@@ -209,9 +226,13 @@
         <w:spacing w:after="0" w:line="240" w:lineRule="auto"/>
         <w:ind w:left="2410" w:right="0"/>
         <w:textDirection w:val="btLr"/>
-      </w:pPr>
-      <w:r>
-        <w:rPr>
+        <w:rPr>
+          <w:color w:val="FFFFFF" w:themeColor="background1"/>
+        </w:rPr>
+      </w:pPr>
+      <w:r>
+        <w:rPr>
+          <w:color w:val="FFFFFF" w:themeColor="background1"/>
           <w:sz w:val="24"/>
         </w:rPr>
         <w:t>Published: {{date}}</w:t>

</xml_diff>

<commit_message>
New ODM cover page
</commit_message>
<xml_diff>
--- a/private/assessments/ODM2024.docx
+++ b/private/assessments/ODM2024.docx
@@ -6,43 +6,56 @@
     <w:p>
       <w:pPr>
         <w:ind w:left="36"/>
-      </w:pPr>
-      <w:r>
-        <w:rPr>
-          <w:noProof/>
+        <w:rPr>
+          <w:lang w:val="en-GB"/>
+        </w:rPr>
+      </w:pPr>
+      <w:r>
+        <w:rPr>
+          <w:lang w:val="en-GB"/>
         </w:rPr>
         <w:drawing>
-          <wp:anchor distT="0" distB="0" distL="114300" distR="114300" simplePos="0" relativeHeight="251663360" behindDoc="1" locked="0" layoutInCell="1" allowOverlap="1" wp14:anchorId="102DCE7E" wp14:editId="591F2761">
+          <wp:anchor distT="0" distB="0" distL="114300" distR="114300" simplePos="0" relativeHeight="251656190" behindDoc="1" locked="0" layoutInCell="1" allowOverlap="1" wp14:anchorId="63BEBB02" wp14:editId="52C2B3DD">
             <wp:simplePos x="0" y="0"/>
             <wp:positionH relativeFrom="page">
-              <wp:align>left</wp:align>
+              <wp:align>right</wp:align>
             </wp:positionH>
             <wp:positionV relativeFrom="paragraph">
               <wp:posOffset>-719455</wp:posOffset>
             </wp:positionV>
-            <wp:extent cx="7682400" cy="10724400"/>
-            <wp:effectExtent l="0" t="0" r="0" b="1270"/>
+            <wp:extent cx="7550715" cy="10677525"/>
+            <wp:effectExtent l="0" t="0" r="0" b="0"/>
             <wp:wrapNone/>
-            <wp:docPr id="396828380" name="Shape 2" descr="ODI Learning report covers-02.png"/>
-            <wp:cNvGraphicFramePr/>
+            <wp:docPr id="543085060" name="Picture 2" descr="A blue background with a star&#10;&#10;Description automatically generated"/>
+            <wp:cNvGraphicFramePr>
+              <a:graphicFrameLocks xmlns:a="http://schemas.openxmlformats.org/drawingml/2006/main" noChangeAspect="1"/>
+            </wp:cNvGraphicFramePr>
             <a:graphic xmlns:a="http://schemas.openxmlformats.org/drawingml/2006/main">
               <a:graphicData uri="http://schemas.openxmlformats.org/drawingml/2006/picture">
                 <pic:pic xmlns:pic="http://schemas.openxmlformats.org/drawingml/2006/picture">
                   <pic:nvPicPr>
-                    <pic:cNvPr id="396828380" name="Shape 2" descr="ODI Learning report covers-02.png"/>
-                    <pic:cNvPicPr preferRelativeResize="0"/>
+                    <pic:cNvPr id="543085060" name="Picture 2" descr="A blue background with a star&#10;&#10;Description automatically generated"/>
+                    <pic:cNvPicPr>
+                      <a:picLocks noChangeAspect="1" noChangeArrowheads="1"/>
+                    </pic:cNvPicPr>
                   </pic:nvPicPr>
-                  <pic:blipFill rotWithShape="1">
+                  <pic:blipFill>
                     <a:blip r:embed="rId7">
-                      <a:alphaModFix/>
+                      <a:extLst>
+                        <a:ext uri="{28A0092B-C50C-407E-A947-70E740481C1C}">
+                          <a14:useLocalDpi xmlns:a14="http://schemas.microsoft.com/office/drawing/2010/main" val="0"/>
+                        </a:ext>
+                      </a:extLst>
                     </a:blip>
-                    <a:srcRect t="563" b="553"/>
-                    <a:stretch/>
+                    <a:srcRect/>
+                    <a:stretch>
+                      <a:fillRect/>
+                    </a:stretch>
                   </pic:blipFill>
-                  <pic:spPr>
+                  <pic:spPr bwMode="auto">
                     <a:xfrm>
                       <a:off x="0" y="0"/>
-                      <a:ext cx="7682400" cy="10724400"/>
+                      <a:ext cx="7550715" cy="10677525"/>
                     </a:xfrm>
                     <a:prstGeom prst="rect">
                       <a:avLst/>
@@ -64,6 +77,11 @@
           </wp:anchor>
         </w:drawing>
       </w:r>
+    </w:p>
+    <w:p>
+      <w:pPr>
+        <w:ind w:left="36"/>
+      </w:pPr>
       <w:r>
         <w:t xml:space="preserve"> </w:t>
       </w:r>
@@ -124,10 +142,87 @@
       <w:pPr>
         <w:ind w:left="0"/>
       </w:pPr>
-    </w:p>
-    <w:p>
-      <w:pPr>
-        <w:ind w:left="2410"/>
+      <w:r>
+        <w:rPr>
+          <w:noProof/>
+        </w:rPr>
+        <mc:AlternateContent>
+          <mc:Choice Requires="wps">
+            <w:drawing>
+              <wp:anchor distT="0" distB="0" distL="114300" distR="114300" simplePos="0" relativeHeight="251657215" behindDoc="1" locked="0" layoutInCell="1" allowOverlap="1" wp14:anchorId="7F28EA8D" wp14:editId="7D254D0C">
+                <wp:simplePos x="0" y="0"/>
+                <wp:positionH relativeFrom="margin">
+                  <wp:align>left</wp:align>
+                </wp:positionH>
+                <wp:positionV relativeFrom="paragraph">
+                  <wp:posOffset>98425</wp:posOffset>
+                </wp:positionV>
+                <wp:extent cx="5562600" cy="2505075"/>
+                <wp:effectExtent l="57150" t="19050" r="76200" b="104775"/>
+                <wp:wrapNone/>
+                <wp:docPr id="1253881604" name="Rectangle 3"/>
+                <wp:cNvGraphicFramePr/>
+                <a:graphic xmlns:a="http://schemas.openxmlformats.org/drawingml/2006/main">
+                  <a:graphicData uri="http://schemas.microsoft.com/office/word/2010/wordprocessingShape">
+                    <wps:wsp>
+                      <wps:cNvSpPr/>
+                      <wps:spPr>
+                        <a:xfrm>
+                          <a:off x="0" y="0"/>
+                          <a:ext cx="5562600" cy="2505075"/>
+                        </a:xfrm>
+                        <a:prstGeom prst="rect">
+                          <a:avLst/>
+                        </a:prstGeom>
+                        <a:solidFill>
+                          <a:schemeClr val="bg1"/>
+                        </a:solidFill>
+                        <a:ln>
+                          <a:solidFill>
+                            <a:schemeClr val="bg1"/>
+                          </a:solidFill>
+                        </a:ln>
+                      </wps:spPr>
+                      <wps:style>
+                        <a:lnRef idx="1">
+                          <a:schemeClr val="accent1"/>
+                        </a:lnRef>
+                        <a:fillRef idx="3">
+                          <a:schemeClr val="accent1"/>
+                        </a:fillRef>
+                        <a:effectRef idx="2">
+                          <a:schemeClr val="accent1"/>
+                        </a:effectRef>
+                        <a:fontRef idx="minor">
+                          <a:schemeClr val="lt1"/>
+                        </a:fontRef>
+                      </wps:style>
+                      <wps:bodyPr rot="0" spcFirstLastPara="0" vertOverflow="overflow" horzOverflow="overflow" vert="horz" wrap="square" lIns="91440" tIns="45720" rIns="91440" bIns="45720" numCol="1" spcCol="0" rtlCol="0" fromWordArt="0" anchor="ctr" anchorCtr="0" forceAA="0" compatLnSpc="1">
+                        <a:prstTxWarp prst="textNoShape">
+                          <a:avLst/>
+                        </a:prstTxWarp>
+                        <a:noAutofit/>
+                      </wps:bodyPr>
+                    </wps:wsp>
+                  </a:graphicData>
+                </a:graphic>
+              </wp:anchor>
+            </w:drawing>
+          </mc:Choice>
+          <mc:Fallback>
+            <w:pict>
+              <v:rect w14:anchorId="30122242" id="Rectangle 3" o:spid="_x0000_s1026" style="position:absolute;margin-left:0;margin-top:7.75pt;width:438pt;height:197.25pt;z-index:-251659265;visibility:visible;mso-wrap-style:square;mso-wrap-distance-left:9pt;mso-wrap-distance-top:0;mso-wrap-distance-right:9pt;mso-wrap-distance-bottom:0;mso-position-horizontal:left;mso-position-horizontal-relative:margin;mso-position-vertical:absolute;mso-position-vertical-relative:text;v-text-anchor:middle" o:gfxdata="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" fillcolor="white [3212]" strokecolor="white [3212]">
+                <v:shadow on="t" color="black" opacity="22937f" origin=",.5" offset="0,.63889mm"/>
+                <w10:wrap anchorx="margin"/>
+              </v:rect>
+            </w:pict>
+          </mc:Fallback>
+        </mc:AlternateContent>
+      </w:r>
+    </w:p>
+    <w:p>
+      <w:pPr>
+        <w:ind w:left="567"/>
         <w:rPr>
           <w:color w:val="FFFFFF" w:themeColor="background1"/>
           <w:sz w:val="60"/>
@@ -196,15 +291,19 @@
     <w:p>
       <w:pPr>
         <w:spacing w:after="0" w:line="240" w:lineRule="auto"/>
-        <w:ind w:left="2410" w:right="0"/>
+        <w:ind w:left="567" w:right="0"/>
         <w:textDirection w:val="btLr"/>
         <w:rPr>
+          <w:b/>
+          <w:bCs/>
           <w:color w:val="FFFFFF" w:themeColor="background1"/>
           <w:sz w:val="24"/>
         </w:rPr>
       </w:pPr>
       <w:r>
         <w:rPr>
+          <w:b/>
+          <w:bCs/>
           <w:color w:val="FFFFFF" w:themeColor="background1"/>
           <w:sz w:val="24"/>
         </w:rPr>
@@ -224,7 +323,7 @@
     <w:p>
       <w:pPr>
         <w:spacing w:after="0" w:line="240" w:lineRule="auto"/>
-        <w:ind w:left="2410" w:right="0"/>
+        <w:ind w:left="567" w:right="0"/>
         <w:textDirection w:val="btLr"/>
         <w:rPr>
           <w:color w:val="FFFFFF" w:themeColor="background1"/>
@@ -1377,7 +1476,6 @@
   <w:style w:type="character" w:default="1" w:styleId="DefaultParagraphFont">
     <w:name w:val="Default Paragraph Font"/>
     <w:uiPriority w:val="1"/>
-    <w:semiHidden/>
     <w:unhideWhenUsed/>
   </w:style>
   <w:style w:type="table" w:default="1" w:styleId="TableNormal">

</xml_diff>